<commit_message>
update pendahuluan (latar belakang, tujuan, rumusan masalah)
</commit_message>
<xml_diff>
--- a/Project UAS_python_Kelompok_7.docx
+++ b/Project UAS_python_Kelompok_7.docx
@@ -1001,6 +1001,95 @@
         <w:spacing w:after="0"/>
         <w:ind w:firstLine="720"/>
         <w:jc w:val="both"/>
+      </w:pPr>
+      <w:r>
+        <w:rPr>
+          <w:b/>
+          <w:bCs/>
+        </w:rPr>
+        <w:t>Latar Belakang:</w:t>
+      </w:r>
+      <w:r>
+        <w:t xml:space="preserve"> Candi Borobudur adalah situs warisan dunia UNESCO yang terletak di Indonesia. Sebagai salah satu destinasi wisata utama di negara ini, pemahaman tentang pola kunjungan ke situs ini sangat penting. Namun, hingga saat ini, belum ada penelitian yang secara khusus membahas analisis jumlah kunjungan ke Candi Borobudur berdasarkan data historis.</w:t>
+      </w:r>
+    </w:p>
+    <w:p>
+      <w:pPr>
+        <w:spacing w:after="0"/>
+        <w:ind w:firstLine="720"/>
+        <w:jc w:val="both"/>
+      </w:pPr>
+      <w:r>
+        <w:rPr>
+          <w:b/>
+          <w:bCs/>
+        </w:rPr>
+        <w:t>Tujuan dan Sasaran:</w:t>
+      </w:r>
+      <w:r>
+        <w:t xml:space="preserve"> Tujuan dari penelitian ini adalah untuk memahami pola kunjungan ke Candi Borobudur dan mengevaluasi faktor-faktor yang mungkin mempengaruhi jumlah kunjungan. Sasaran penelitian ini adalah untuk memberikan wawasan berharga bagi pengelola situs dan pemangku kepentingan lainnya dalam merencanakan dan mengimplementasikan strategi yang efektif untuk meningkatkan kunjungan dan pengelolaan situs.</w:t>
+      </w:r>
+    </w:p>
+    <w:p>
+      <w:pPr>
+        <w:spacing w:after="0"/>
+        <w:ind w:firstLine="720"/>
+        <w:jc w:val="both"/>
+      </w:pPr>
+      <w:r>
+        <w:rPr>
+          <w:b/>
+          <w:bCs/>
+        </w:rPr>
+        <w:t>Perumusan Masalah:</w:t>
+      </w:r>
+      <w:r>
+        <w:t xml:space="preserve"> Berdasarkan latar belakang dan tujuan yang telah disebutkan, masalah yang akan diteliti dalam penelitian ini adalah: “Bagaimana pola kunjungan ke Candi Borobudur berdasarkan data historis dan apa saja faktor-faktor yang mempengaruhi jumlah kunjungan tersebut?”</w:t>
+      </w:r>
+    </w:p>
+    <w:p>
+      <w:pPr>
+        <w:spacing w:after="0"/>
+        <w:ind w:firstLine="720"/>
+        <w:jc w:val="both"/>
+      </w:pPr>
+      <w:r>
+        <w:t>Penelitian ini akan menggunakan metode analisis statistik untuk menjawab pertanyaan penelitian. Data yang akan digunakan dalam penelitian ini adalah data jumlah kunjungan bulanan ke Candi Borobudur dari tahun 2016 hingga 2023. Penelitian ini diharapkan dapat memberikan kontribusi pada literatur tentang manajemen situs warisan dunia dan pariwisata budaya.</w:t>
+      </w:r>
+    </w:p>
+    <w:p>
+      <w:pPr>
+        <w:spacing w:after="0"/>
+        <w:ind w:firstLine="720"/>
+        <w:jc w:val="both"/>
+      </w:pPr>
+    </w:p>
+    <w:p>
+      <w:pPr>
+        <w:spacing w:after="0"/>
+        <w:jc w:val="both"/>
+        <w:rPr>
+          <w:b/>
+          <w:bCs/>
+          <w:sz w:val="24"/>
+          <w:szCs w:val="24"/>
+        </w:rPr>
+      </w:pPr>
+      <w:r>
+        <w:rPr>
+          <w:b/>
+          <w:bCs/>
+          <w:sz w:val="24"/>
+          <w:szCs w:val="24"/>
+        </w:rPr>
+        <w:t>METODOLOGI</w:t>
+      </w:r>
+    </w:p>
+    <w:p>
+      <w:pPr>
+        <w:spacing w:after="0"/>
+        <w:ind w:firstLine="720"/>
+        <w:jc w:val="both"/>
         <w:rPr>
           <w:color w:val="C00000"/>
         </w:rPr>
@@ -1009,33 +1098,31 @@
         <w:rPr>
           <w:color w:val="C00000"/>
         </w:rPr>
-        <w:t xml:space="preserve">Menguraikan (tidak lebih dari </w:t>
+        <w:t xml:space="preserve">Menguraikan secara rinci bagaimana cara mendekati permasalahan untuk mencapai hasil yang diharapkan. </w:t>
       </w:r>
       <w:r>
         <w:rPr>
           <w:color w:val="C00000"/>
         </w:rPr>
-        <w:t>2</w:t>
+        <w:t>Kebutuhan</w:t>
       </w:r>
       <w:r>
         <w:rPr>
           <w:color w:val="C00000"/>
         </w:rPr>
-        <w:t xml:space="preserve"> halaman): </w:t>
-      </w:r>
-      <w:r>
-        <w:rPr>
-          <w:i/>
-          <w:iCs/>
+        <w:t>, teknik/metode</w:t>
+      </w:r>
+      <w:r>
+        <w:rPr>
           <w:color w:val="C00000"/>
         </w:rPr>
-        <w:t>state of the art</w:t>
+        <w:t xml:space="preserve"> apa saja untuk menjawab latar belakang.</w:t>
       </w:r>
       <w:r>
         <w:rPr>
           <w:color w:val="C00000"/>
         </w:rPr>
-        <w:t xml:space="preserve"> dari project yang akan dilakukan:</w:t>
+        <w:t xml:space="preserve"> Diantaranya: </w:t>
       </w:r>
     </w:p>
     <w:p>
@@ -1048,6 +1135,8 @@
         <w:spacing w:after="0"/>
         <w:jc w:val="both"/>
         <w:rPr>
+          <w:i/>
+          <w:iCs/>
           <w:color w:val="C00000"/>
         </w:rPr>
       </w:pPr>
@@ -1055,7 +1144,7 @@
         <w:rPr>
           <w:color w:val="C00000"/>
         </w:rPr>
-        <w:t>Latar Belakang</w:t>
+        <w:t>Teknik Pengumpulan Data</w:t>
       </w:r>
     </w:p>
     <w:p>
@@ -1068,6 +1157,8 @@
         <w:spacing w:after="0"/>
         <w:jc w:val="both"/>
         <w:rPr>
+          <w:i/>
+          <w:iCs/>
           <w:color w:val="C00000"/>
         </w:rPr>
       </w:pPr>
@@ -1075,7 +1166,21 @@
         <w:rPr>
           <w:color w:val="C00000"/>
         </w:rPr>
-        <w:t>Tujuan dan Sasaran</w:t>
+        <w:t>Teknik Mempersiapkan/</w:t>
+      </w:r>
+      <w:r>
+        <w:rPr>
+          <w:i/>
+          <w:iCs/>
+          <w:color w:val="C00000"/>
+        </w:rPr>
+        <w:t>Pre-processing</w:t>
+      </w:r>
+      <w:r>
+        <w:rPr>
+          <w:color w:val="C00000"/>
+        </w:rPr>
+        <w:t xml:space="preserve"> Data</w:t>
       </w:r>
     </w:p>
     <w:p>
@@ -1097,159 +1202,7 @@
         <w:rPr>
           <w:color w:val="C00000"/>
         </w:rPr>
-        <w:t>Perumusan Masalah</w:t>
-      </w:r>
-    </w:p>
-    <w:p>
-      <w:pPr>
-        <w:spacing w:after="0"/>
-        <w:jc w:val="both"/>
-        <w:rPr>
-          <w:b/>
-          <w:bCs/>
-          <w:sz w:val="24"/>
-          <w:szCs w:val="24"/>
-        </w:rPr>
-      </w:pPr>
-    </w:p>
-    <w:p>
-      <w:pPr>
-        <w:spacing w:after="0"/>
-        <w:jc w:val="both"/>
-        <w:rPr>
-          <w:b/>
-          <w:bCs/>
-          <w:sz w:val="24"/>
-          <w:szCs w:val="24"/>
-        </w:rPr>
-      </w:pPr>
-      <w:r>
-        <w:rPr>
-          <w:b/>
-          <w:bCs/>
-          <w:sz w:val="24"/>
-          <w:szCs w:val="24"/>
-        </w:rPr>
-        <w:t>METODOLOGI</w:t>
-      </w:r>
-    </w:p>
-    <w:p>
-      <w:pPr>
-        <w:spacing w:after="0"/>
-        <w:ind w:firstLine="720"/>
-        <w:jc w:val="both"/>
-        <w:rPr>
-          <w:color w:val="C00000"/>
-        </w:rPr>
-      </w:pPr>
-      <w:r>
-        <w:rPr>
-          <w:color w:val="C00000"/>
-        </w:rPr>
-        <w:t xml:space="preserve">Menguraikan secara rinci bagaimana cara mendekati permasalahan untuk mencapai hasil yang diharapkan. </w:t>
-      </w:r>
-      <w:r>
-        <w:rPr>
-          <w:color w:val="C00000"/>
-        </w:rPr>
-        <w:t>Kebutuhan</w:t>
-      </w:r>
-      <w:r>
-        <w:rPr>
-          <w:color w:val="C00000"/>
-        </w:rPr>
-        <w:t>, teknik/metode</w:t>
-      </w:r>
-      <w:r>
-        <w:rPr>
-          <w:color w:val="C00000"/>
-        </w:rPr>
-        <w:t xml:space="preserve"> apa saja untuk menjawab latar belakang.</w:t>
-      </w:r>
-      <w:r>
-        <w:rPr>
-          <w:color w:val="C00000"/>
-        </w:rPr>
-        <w:t xml:space="preserve"> Diantaranya: </w:t>
-      </w:r>
-    </w:p>
-    <w:p>
-      <w:pPr>
-        <w:pStyle w:val="ListParagraph"/>
-        <w:numPr>
-          <w:ilvl w:val="0"/>
-          <w:numId w:val="12"/>
-        </w:numPr>
-        <w:spacing w:after="0"/>
-        <w:jc w:val="both"/>
-        <w:rPr>
-          <w:i/>
-          <w:iCs/>
-          <w:color w:val="C00000"/>
-        </w:rPr>
-      </w:pPr>
-      <w:r>
-        <w:rPr>
-          <w:color w:val="C00000"/>
-        </w:rPr>
-        <w:t>Teknik Pengumpulan Data</w:t>
-      </w:r>
-    </w:p>
-    <w:p>
-      <w:pPr>
-        <w:pStyle w:val="ListParagraph"/>
-        <w:numPr>
-          <w:ilvl w:val="0"/>
-          <w:numId w:val="12"/>
-        </w:numPr>
-        <w:spacing w:after="0"/>
-        <w:jc w:val="both"/>
-        <w:rPr>
-          <w:i/>
-          <w:iCs/>
-          <w:color w:val="C00000"/>
-        </w:rPr>
-      </w:pPr>
-      <w:r>
-        <w:rPr>
-          <w:color w:val="C00000"/>
-        </w:rPr>
-        <w:t>Teknik Mempersiapkan/</w:t>
-      </w:r>
-      <w:r>
-        <w:rPr>
-          <w:i/>
-          <w:iCs/>
-          <w:color w:val="C00000"/>
-        </w:rPr>
-        <w:t>Pre-processing</w:t>
-      </w:r>
-      <w:r>
-        <w:rPr>
-          <w:color w:val="C00000"/>
-        </w:rPr>
-        <w:t xml:space="preserve"> Data</w:t>
-      </w:r>
-    </w:p>
-    <w:p>
-      <w:pPr>
-        <w:pStyle w:val="ListParagraph"/>
-        <w:numPr>
-          <w:ilvl w:val="0"/>
-          <w:numId w:val="12"/>
-        </w:numPr>
-        <w:spacing w:after="0"/>
-        <w:jc w:val="both"/>
-        <w:rPr>
-          <w:i/>
-          <w:iCs/>
-          <w:color w:val="C00000"/>
-        </w:rPr>
-      </w:pPr>
-      <w:r>
-        <w:rPr>
-          <w:color w:val="C00000"/>
-        </w:rPr>
+        <w:lastRenderedPageBreak/>
         <w:t>Teknik pengolahan Data</w:t>
       </w:r>
     </w:p>
@@ -1519,7 +1472,6 @@
                 <w:sz w:val="24"/>
                 <w:szCs w:val="24"/>
               </w:rPr>
-              <w:lastRenderedPageBreak/>
               <w:t>No.</w:t>
             </w:r>
           </w:p>

</xml_diff>